<commit_message>
Added test sample to the document
</commit_message>
<xml_diff>
--- a/Q05_Data_Fragmentation_Assignment/docs/Design_implementation_overview.docx
+++ b/Q05_Data_Fragmentation_Assignment/docs/Design_implementation_overview.docx
@@ -145,29 +145,53 @@
       <w:r>
         <w:t xml:space="preserve">The main.cpp file contains the </w:t>
       </w:r>
+      <w:proofErr w:type="gramStart"/>
       <w:r>
         <w:rPr>
           <w:rFonts w:ascii="Courier New" w:hAnsi="Courier New" w:cs="Courier New"/>
         </w:rPr>
-        <w:t>main()</w:t>
-      </w:r>
-      <w:r>
-        <w:t xml:space="preserve"> function, which serves as the entry point of the application. It parses command-line arguments to get the number of messages, message length, and channel width. It then creates an instance of </w:t>
-      </w:r>
+        <w:t>main(</w:t>
+      </w:r>
+      <w:proofErr w:type="gramEnd"/>
       <w:r>
         <w:rPr>
           <w:rFonts w:ascii="Courier New" w:hAnsi="Courier New" w:cs="Courier New"/>
         </w:rPr>
-        <w:t xml:space="preserve">MessageGenerator </w:t>
-      </w:r>
-      <w:r>
-        <w:t xml:space="preserve">and calls its </w:t>
-      </w:r>
+        <w:t>)</w:t>
+      </w:r>
+      <w:r>
+        <w:t xml:space="preserve"> function, which serves as the entry point of the application. It parses command-line arguments to get the number of messages, message length, and channel width. It then creates an instance of </w:t>
+      </w:r>
+      <w:proofErr w:type="spellStart"/>
       <w:r>
         <w:rPr>
           <w:rFonts w:ascii="Courier New" w:hAnsi="Courier New" w:cs="Courier New"/>
         </w:rPr>
-        <w:t>run()</w:t>
+        <w:t>MessageGenerator</w:t>
+      </w:r>
+      <w:proofErr w:type="spellEnd"/>
+      <w:r>
+        <w:rPr>
+          <w:rFonts w:ascii="Courier New" w:hAnsi="Courier New" w:cs="Courier New"/>
+        </w:rPr>
+        <w:t xml:space="preserve"> </w:t>
+      </w:r>
+      <w:r>
+        <w:t xml:space="preserve">and calls its </w:t>
+      </w:r>
+      <w:proofErr w:type="gramStart"/>
+      <w:r>
+        <w:rPr>
+          <w:rFonts w:ascii="Courier New" w:hAnsi="Courier New" w:cs="Courier New"/>
+        </w:rPr>
+        <w:t>run(</w:t>
+      </w:r>
+      <w:proofErr w:type="gramEnd"/>
+      <w:r>
+        <w:rPr>
+          <w:rFonts w:ascii="Courier New" w:hAnsi="Courier New" w:cs="Courier New"/>
+        </w:rPr>
+        <w:t>)</w:t>
       </w:r>
       <w:r>
         <w:t xml:space="preserve"> method to start the message generation process.</w:t>
@@ -185,27 +209,52 @@
           <w:b/>
           <w:bCs/>
         </w:rPr>
-        <w:t>2. MessageGenerator</w:t>
-      </w:r>
+        <w:t xml:space="preserve">2. </w:t>
+      </w:r>
+      <w:proofErr w:type="spellStart"/>
+      <w:r>
+        <w:rPr>
+          <w:b/>
+          <w:bCs/>
+        </w:rPr>
+        <w:t>MessageGenerator</w:t>
+      </w:r>
+      <w:proofErr w:type="spellEnd"/>
     </w:p>
     <w:p>
       <w:r>
         <w:t xml:space="preserve">The </w:t>
       </w:r>
+      <w:proofErr w:type="spellStart"/>
       <w:r>
         <w:rPr>
           <w:rFonts w:ascii="Courier New" w:hAnsi="Courier New" w:cs="Courier New"/>
         </w:rPr>
-        <w:t xml:space="preserve">MessageGenerator </w:t>
-      </w:r>
-      <w:r>
-        <w:t xml:space="preserve">class is responsible for creating and managing messages and their fragments. Its primary function is </w:t>
-      </w:r>
+        <w:t>MessageGenerator</w:t>
+      </w:r>
+      <w:proofErr w:type="spellEnd"/>
       <w:r>
         <w:rPr>
           <w:rFonts w:ascii="Courier New" w:hAnsi="Courier New" w:cs="Courier New"/>
         </w:rPr>
-        <w:t>run()</w:t>
+        <w:t xml:space="preserve"> </w:t>
+      </w:r>
+      <w:r>
+        <w:t xml:space="preserve">class is responsible for creating and managing messages and their fragments. Its primary function is </w:t>
+      </w:r>
+      <w:proofErr w:type="gramStart"/>
+      <w:r>
+        <w:rPr>
+          <w:rFonts w:ascii="Courier New" w:hAnsi="Courier New" w:cs="Courier New"/>
+        </w:rPr>
+        <w:t>run(</w:t>
+      </w:r>
+      <w:proofErr w:type="gramEnd"/>
+      <w:r>
+        <w:rPr>
+          <w:rFonts w:ascii="Courier New" w:hAnsi="Courier New" w:cs="Courier New"/>
+        </w:rPr>
+        <w:t>)</w:t>
       </w:r>
       <w:r>
         <w:t>, which performs the following tasks:</w:t>
@@ -264,11 +313,27 @@
       <w:r>
         <w:t xml:space="preserve">: Calls the </w:t>
       </w:r>
+      <w:proofErr w:type="spellStart"/>
+      <w:proofErr w:type="gramStart"/>
       <w:r>
         <w:rPr>
           <w:rFonts w:ascii="Courier New" w:hAnsi="Courier New" w:cs="Courier New"/>
         </w:rPr>
-        <w:t xml:space="preserve">generateFragments() </w:t>
+        <w:t>generateFragments</w:t>
+      </w:r>
+      <w:proofErr w:type="spellEnd"/>
+      <w:r>
+        <w:rPr>
+          <w:rFonts w:ascii="Courier New" w:hAnsi="Courier New" w:cs="Courier New"/>
+        </w:rPr>
+        <w:t>(</w:t>
+      </w:r>
+      <w:proofErr w:type="gramEnd"/>
+      <w:r>
+        <w:rPr>
+          <w:rFonts w:ascii="Courier New" w:hAnsi="Courier New" w:cs="Courier New"/>
+        </w:rPr>
+        <w:t xml:space="preserve">) </w:t>
       </w:r>
       <w:r>
         <w:t>method of the Message object.</w:t>
@@ -293,11 +358,27 @@
       <w:r>
         <w:t xml:space="preserve">The Message class handles the creation of message fragments. Its </w:t>
       </w:r>
+      <w:proofErr w:type="spellStart"/>
+      <w:proofErr w:type="gramStart"/>
       <w:r>
         <w:rPr>
           <w:rFonts w:ascii="Courier New" w:hAnsi="Courier New" w:cs="Courier New"/>
         </w:rPr>
-        <w:t>generateFragments()</w:t>
+        <w:t>generateFragments</w:t>
+      </w:r>
+      <w:proofErr w:type="spellEnd"/>
+      <w:r>
+        <w:rPr>
+          <w:rFonts w:ascii="Courier New" w:hAnsi="Courier New" w:cs="Courier New"/>
+        </w:rPr>
+        <w:t>(</w:t>
+      </w:r>
+      <w:proofErr w:type="gramEnd"/>
+      <w:r>
+        <w:rPr>
+          <w:rFonts w:ascii="Courier New" w:hAnsi="Courier New" w:cs="Courier New"/>
+        </w:rPr>
+        <w:t>)</w:t>
       </w:r>
       <w:r>
         <w:t xml:space="preserve"> method does the following:</w:t>
@@ -336,13 +417,7 @@
         <w:t>Create Fragment Objects</w:t>
       </w:r>
       <w:r>
-        <w:t xml:space="preserve">: Loops over the message payload and creates fragments. Each fragment is sized to fit within the channel width, </w:t>
-      </w:r>
-      <w:r>
-        <w:t>considering</w:t>
-      </w:r>
-      <w:r>
-        <w:t xml:space="preserve"> headers and footers.</w:t>
+        <w:t>: Loops over the message payload and creates fragments. Each fragment is sized to fit within the channel width, considering headers and footers.</w:t>
       </w:r>
     </w:p>
     <w:p>
@@ -479,14 +554,24 @@
     </w:p>
     <w:p>
       <w:r>
-        <w:t xml:space="preserve">The Header class handles the header for each fragment. It takes a boolean </w:t>
-      </w:r>
+        <w:t xml:space="preserve">The Header class handles the header for each fragment. It takes a </w:t>
+      </w:r>
+      <w:proofErr w:type="spellStart"/>
+      <w:r>
+        <w:t>boolean</w:t>
+      </w:r>
+      <w:proofErr w:type="spellEnd"/>
+      <w:r>
+        <w:t xml:space="preserve"> </w:t>
+      </w:r>
+      <w:proofErr w:type="spellStart"/>
       <w:r>
         <w:rPr>
           <w:rFonts w:ascii="Courier New" w:hAnsi="Courier New" w:cs="Courier New"/>
         </w:rPr>
         <w:t>isFirstFragment</w:t>
       </w:r>
+      <w:proofErr w:type="spellEnd"/>
       <w:r>
         <w:t xml:space="preserve"> to determine the appropriate header format. The header contains:</w:t>
       </w:r>
@@ -521,8 +606,17 @@
           <w:b/>
           <w:bCs/>
         </w:rPr>
-        <w:t>SMD-Sx</w:t>
-      </w:r>
+        <w:t>SMD-</w:t>
+      </w:r>
+      <w:proofErr w:type="spellStart"/>
+      <w:r>
+        <w:rPr>
+          <w:b/>
+          <w:bCs/>
+        </w:rPr>
+        <w:t>Sx</w:t>
+      </w:r>
+      <w:proofErr w:type="spellEnd"/>
       <w:r>
         <w:t>: Message ID in a 2-bit field.</w:t>
       </w:r>
@@ -568,14 +662,24 @@
     </w:p>
     <w:p>
       <w:r>
-        <w:t xml:space="preserve">The Footer class represents the footer for each fragment. It takes a boolean </w:t>
-      </w:r>
+        <w:t xml:space="preserve">The Footer class represents the footer for each fragment. It takes a </w:t>
+      </w:r>
+      <w:proofErr w:type="spellStart"/>
+      <w:r>
+        <w:t>boolean</w:t>
+      </w:r>
+      <w:proofErr w:type="spellEnd"/>
+      <w:r>
+        <w:t xml:space="preserve"> </w:t>
+      </w:r>
+      <w:proofErr w:type="spellStart"/>
       <w:r>
         <w:rPr>
           <w:rFonts w:ascii="Courier New" w:hAnsi="Courier New" w:cs="Courier New"/>
         </w:rPr>
         <w:t>isLastFragment</w:t>
       </w:r>
+      <w:proofErr w:type="spellEnd"/>
       <w:r>
         <w:t xml:space="preserve"> to determine whether the footer should be:</w:t>
       </w:r>
@@ -684,21 +788,31 @@
       <w:r>
         <w:t xml:space="preserve">: The </w:t>
       </w:r>
+      <w:proofErr w:type="gramStart"/>
       <w:r>
         <w:rPr>
           <w:rFonts w:ascii="Courier New" w:hAnsi="Courier New" w:cs="Courier New"/>
         </w:rPr>
-        <w:t>main()</w:t>
+        <w:t>main(</w:t>
+      </w:r>
+      <w:proofErr w:type="gramEnd"/>
+      <w:r>
+        <w:rPr>
+          <w:rFonts w:ascii="Courier New" w:hAnsi="Courier New" w:cs="Courier New"/>
+        </w:rPr>
+        <w:t>)</w:t>
       </w:r>
       <w:r>
         <w:t xml:space="preserve"> function initializes the </w:t>
       </w:r>
+      <w:proofErr w:type="spellStart"/>
       <w:r>
         <w:rPr>
           <w:rFonts w:ascii="Courier New" w:hAnsi="Courier New" w:cs="Courier New"/>
         </w:rPr>
         <w:t>MessageGenerator</w:t>
       </w:r>
+      <w:proofErr w:type="spellEnd"/>
       <w:r>
         <w:t xml:space="preserve"> with the command-line arguments.</w:t>
       </w:r>
@@ -720,20 +834,44 @@
       <w:r>
         <w:t xml:space="preserve">: The </w:t>
       </w:r>
+      <w:proofErr w:type="spellStart"/>
       <w:r>
         <w:rPr>
           <w:rFonts w:ascii="Courier New" w:hAnsi="Courier New" w:cs="Courier New"/>
         </w:rPr>
-        <w:t xml:space="preserve">MessageGenerator </w:t>
-      </w:r>
-      <w:r>
-        <w:t xml:space="preserve">creates Message objects and calls </w:t>
-      </w:r>
+        <w:t>MessageGenerator</w:t>
+      </w:r>
+      <w:proofErr w:type="spellEnd"/>
       <w:r>
         <w:rPr>
           <w:rFonts w:ascii="Courier New" w:hAnsi="Courier New" w:cs="Courier New"/>
         </w:rPr>
-        <w:t>generateFragments()</w:t>
+        <w:t xml:space="preserve"> </w:t>
+      </w:r>
+      <w:r>
+        <w:t xml:space="preserve">creates Message objects and calls </w:t>
+      </w:r>
+      <w:proofErr w:type="spellStart"/>
+      <w:proofErr w:type="gramStart"/>
+      <w:r>
+        <w:rPr>
+          <w:rFonts w:ascii="Courier New" w:hAnsi="Courier New" w:cs="Courier New"/>
+        </w:rPr>
+        <w:t>generateFragments</w:t>
+      </w:r>
+      <w:proofErr w:type="spellEnd"/>
+      <w:r>
+        <w:rPr>
+          <w:rFonts w:ascii="Courier New" w:hAnsi="Courier New" w:cs="Courier New"/>
+        </w:rPr>
+        <w:t>(</w:t>
+      </w:r>
+      <w:proofErr w:type="gramEnd"/>
+      <w:r>
+        <w:rPr>
+          <w:rFonts w:ascii="Courier New" w:hAnsi="Courier New" w:cs="Courier New"/>
+        </w:rPr>
+        <w:t>)</w:t>
       </w:r>
       <w:r>
         <w:t xml:space="preserve"> for each message.</w:t>
@@ -819,33 +957,46 @@
           <w:bCs/>
         </w:rPr>
       </w:pPr>
+      <w:proofErr w:type="spellStart"/>
       <w:r>
         <w:rPr>
           <w:b/>
           <w:bCs/>
         </w:rPr>
-        <w:t>Makefile and Running the Program</w:t>
+        <w:t>Makefile</w:t>
+      </w:r>
+      <w:proofErr w:type="spellEnd"/>
+      <w:r>
+        <w:rPr>
+          <w:b/>
+          <w:bCs/>
+        </w:rPr>
+        <w:t xml:space="preserve"> and Running the Program</w:t>
       </w:r>
     </w:p>
     <w:p>
       <w:r>
         <w:t xml:space="preserve">Ensure that you have a </w:t>
       </w:r>
+      <w:proofErr w:type="spellStart"/>
       <w:r>
         <w:rPr>
           <w:rFonts w:ascii="Courier New" w:hAnsi="Courier New" w:cs="Courier New"/>
         </w:rPr>
         <w:t>Makefile</w:t>
       </w:r>
+      <w:proofErr w:type="spellEnd"/>
       <w:r>
         <w:t xml:space="preserve"> in the project root to build and run the program. The </w:t>
       </w:r>
+      <w:proofErr w:type="spellStart"/>
       <w:r>
         <w:rPr>
           <w:rFonts w:ascii="Courier New" w:hAnsi="Courier New" w:cs="Courier New"/>
         </w:rPr>
         <w:t>Makefile</w:t>
       </w:r>
+      <w:proofErr w:type="spellEnd"/>
       <w:r>
         <w:t xml:space="preserve"> should handle compiling, linking, and cleaning tasks. Use the make command to build the project and </w:t>
       </w:r>
@@ -1031,7 +1182,47 @@
         <w:t>07 07 07 07 07 07 00 D5</w:t>
       </w:r>
       <w:r>
-        <w:t xml:space="preserve"> FF FF FF FF FF FF </w:t>
+        <w:t xml:space="preserve"> FF </w:t>
+      </w:r>
+      <w:proofErr w:type="spellStart"/>
+      <w:r>
+        <w:t>FF</w:t>
+      </w:r>
+      <w:proofErr w:type="spellEnd"/>
+      <w:r>
+        <w:t xml:space="preserve"> </w:t>
+      </w:r>
+      <w:proofErr w:type="spellStart"/>
+      <w:r>
+        <w:t>FF</w:t>
+      </w:r>
+      <w:proofErr w:type="spellEnd"/>
+      <w:r>
+        <w:t xml:space="preserve"> </w:t>
+      </w:r>
+      <w:proofErr w:type="spellStart"/>
+      <w:r>
+        <w:t>FF</w:t>
+      </w:r>
+      <w:proofErr w:type="spellEnd"/>
+      <w:r>
+        <w:t xml:space="preserve"> </w:t>
+      </w:r>
+      <w:proofErr w:type="spellStart"/>
+      <w:r>
+        <w:t>FF</w:t>
+      </w:r>
+      <w:proofErr w:type="spellEnd"/>
+      <w:r>
+        <w:t xml:space="preserve"> </w:t>
+      </w:r>
+      <w:proofErr w:type="spellStart"/>
+      <w:r>
+        <w:t>FF</w:t>
+      </w:r>
+      <w:proofErr w:type="spellEnd"/>
+      <w:r>
+        <w:t xml:space="preserve"> </w:t>
       </w:r>
       <w:r>
         <w:rPr>
@@ -1057,7 +1248,47 @@
         <w:t>07 07 07 07 07 07 01 D5</w:t>
       </w:r>
       <w:r>
-        <w:t xml:space="preserve"> FF FF FF FF FF FF </w:t>
+        <w:t xml:space="preserve"> FF </w:t>
+      </w:r>
+      <w:proofErr w:type="spellStart"/>
+      <w:r>
+        <w:t>FF</w:t>
+      </w:r>
+      <w:proofErr w:type="spellEnd"/>
+      <w:r>
+        <w:t xml:space="preserve"> </w:t>
+      </w:r>
+      <w:proofErr w:type="spellStart"/>
+      <w:r>
+        <w:t>FF</w:t>
+      </w:r>
+      <w:proofErr w:type="spellEnd"/>
+      <w:r>
+        <w:t xml:space="preserve"> </w:t>
+      </w:r>
+      <w:proofErr w:type="spellStart"/>
+      <w:r>
+        <w:t>FF</w:t>
+      </w:r>
+      <w:proofErr w:type="spellEnd"/>
+      <w:r>
+        <w:t xml:space="preserve"> </w:t>
+      </w:r>
+      <w:proofErr w:type="spellStart"/>
+      <w:r>
+        <w:t>FF</w:t>
+      </w:r>
+      <w:proofErr w:type="spellEnd"/>
+      <w:r>
+        <w:t xml:space="preserve"> </w:t>
+      </w:r>
+      <w:proofErr w:type="spellStart"/>
+      <w:r>
+        <w:t>FF</w:t>
+      </w:r>
+      <w:proofErr w:type="spellEnd"/>
+      <w:r>
+        <w:t xml:space="preserve"> </w:t>
       </w:r>
       <w:r>
         <w:rPr>
@@ -1067,6 +1298,1079 @@
       </w:r>
       <w:r>
         <w:t xml:space="preserve"> 00 00</w:t>
+      </w:r>
+    </w:p>
+    <w:p>
+      <w:pPr>
+        <w:ind w:left="360"/>
+      </w:pPr>
+    </w:p>
+    <w:p>
+      <w:pPr>
+        <w:ind w:left="360"/>
+      </w:pPr>
+      <w:r>
+        <w:t>2 messages with length 64 and channel width of 100</w:t>
+      </w:r>
+    </w:p>
+    <w:p>
+      <w:pPr>
+        <w:ind w:left="360"/>
+      </w:pPr>
+      <w:r>
+        <w:t xml:space="preserve">1, 1, </w:t>
+      </w:r>
+      <w:r>
+        <w:rPr>
+          <w:color w:val="C00000"/>
+        </w:rPr>
+        <w:t>07 07 07 07 07 07 00 D5</w:t>
+      </w:r>
+      <w:r>
+        <w:t xml:space="preserve"> FF </w:t>
+      </w:r>
+      <w:proofErr w:type="spellStart"/>
+      <w:r>
+        <w:t>FF</w:t>
+      </w:r>
+      <w:proofErr w:type="spellEnd"/>
+      <w:r>
+        <w:t xml:space="preserve"> </w:t>
+      </w:r>
+      <w:proofErr w:type="spellStart"/>
+      <w:r>
+        <w:t>FF</w:t>
+      </w:r>
+      <w:proofErr w:type="spellEnd"/>
+      <w:r>
+        <w:t xml:space="preserve"> </w:t>
+      </w:r>
+      <w:proofErr w:type="spellStart"/>
+      <w:r>
+        <w:t>FF</w:t>
+      </w:r>
+      <w:proofErr w:type="spellEnd"/>
+      <w:r>
+        <w:t xml:space="preserve"> </w:t>
+      </w:r>
+      <w:proofErr w:type="spellStart"/>
+      <w:r>
+        <w:t>FF</w:t>
+      </w:r>
+      <w:proofErr w:type="spellEnd"/>
+      <w:r>
+        <w:t xml:space="preserve"> </w:t>
+      </w:r>
+      <w:proofErr w:type="spellStart"/>
+      <w:r>
+        <w:t>FF</w:t>
+      </w:r>
+      <w:proofErr w:type="spellEnd"/>
+      <w:r>
+        <w:t xml:space="preserve"> </w:t>
+      </w:r>
+      <w:proofErr w:type="spellStart"/>
+      <w:r>
+        <w:t>FF</w:t>
+      </w:r>
+      <w:proofErr w:type="spellEnd"/>
+      <w:r>
+        <w:t xml:space="preserve"> </w:t>
+      </w:r>
+      <w:proofErr w:type="spellStart"/>
+      <w:r>
+        <w:t>FF</w:t>
+      </w:r>
+      <w:proofErr w:type="spellEnd"/>
+      <w:r>
+        <w:t xml:space="preserve"> </w:t>
+      </w:r>
+      <w:proofErr w:type="spellStart"/>
+      <w:r>
+        <w:t>FF</w:t>
+      </w:r>
+      <w:proofErr w:type="spellEnd"/>
+      <w:r>
+        <w:t xml:space="preserve"> </w:t>
+      </w:r>
+      <w:proofErr w:type="spellStart"/>
+      <w:r>
+        <w:t>FF</w:t>
+      </w:r>
+      <w:proofErr w:type="spellEnd"/>
+      <w:r>
+        <w:t xml:space="preserve"> </w:t>
+      </w:r>
+      <w:proofErr w:type="spellStart"/>
+      <w:r>
+        <w:t>FF</w:t>
+      </w:r>
+      <w:proofErr w:type="spellEnd"/>
+      <w:r>
+        <w:t xml:space="preserve"> </w:t>
+      </w:r>
+      <w:proofErr w:type="spellStart"/>
+      <w:r>
+        <w:t>FF</w:t>
+      </w:r>
+      <w:proofErr w:type="spellEnd"/>
+      <w:r>
+        <w:t xml:space="preserve"> </w:t>
+      </w:r>
+      <w:proofErr w:type="spellStart"/>
+      <w:r>
+        <w:t>FF</w:t>
+      </w:r>
+      <w:proofErr w:type="spellEnd"/>
+      <w:r>
+        <w:t xml:space="preserve"> </w:t>
+      </w:r>
+      <w:proofErr w:type="spellStart"/>
+      <w:r>
+        <w:t>FF</w:t>
+      </w:r>
+      <w:proofErr w:type="spellEnd"/>
+      <w:r>
+        <w:t xml:space="preserve"> </w:t>
+      </w:r>
+      <w:proofErr w:type="spellStart"/>
+      <w:r>
+        <w:t>FF</w:t>
+      </w:r>
+      <w:proofErr w:type="spellEnd"/>
+      <w:r>
+        <w:t xml:space="preserve"> </w:t>
+      </w:r>
+      <w:proofErr w:type="spellStart"/>
+      <w:r>
+        <w:t>FF</w:t>
+      </w:r>
+      <w:proofErr w:type="spellEnd"/>
+      <w:r>
+        <w:t xml:space="preserve"> </w:t>
+      </w:r>
+      <w:proofErr w:type="spellStart"/>
+      <w:r>
+        <w:t>FF</w:t>
+      </w:r>
+      <w:proofErr w:type="spellEnd"/>
+      <w:r>
+        <w:t xml:space="preserve"> </w:t>
+      </w:r>
+      <w:proofErr w:type="spellStart"/>
+      <w:r>
+        <w:t>FF</w:t>
+      </w:r>
+      <w:proofErr w:type="spellEnd"/>
+      <w:r>
+        <w:t xml:space="preserve"> </w:t>
+      </w:r>
+      <w:proofErr w:type="spellStart"/>
+      <w:r>
+        <w:t>FF</w:t>
+      </w:r>
+      <w:proofErr w:type="spellEnd"/>
+      <w:r>
+        <w:t xml:space="preserve"> </w:t>
+      </w:r>
+      <w:proofErr w:type="spellStart"/>
+      <w:r>
+        <w:t>FF</w:t>
+      </w:r>
+      <w:proofErr w:type="spellEnd"/>
+      <w:r>
+        <w:t xml:space="preserve"> </w:t>
+      </w:r>
+      <w:proofErr w:type="spellStart"/>
+      <w:r>
+        <w:t>FF</w:t>
+      </w:r>
+      <w:proofErr w:type="spellEnd"/>
+      <w:r>
+        <w:t xml:space="preserve"> </w:t>
+      </w:r>
+      <w:proofErr w:type="spellStart"/>
+      <w:r>
+        <w:t>FF</w:t>
+      </w:r>
+      <w:proofErr w:type="spellEnd"/>
+      <w:r>
+        <w:t xml:space="preserve"> </w:t>
+      </w:r>
+      <w:proofErr w:type="spellStart"/>
+      <w:r>
+        <w:t>FF</w:t>
+      </w:r>
+      <w:proofErr w:type="spellEnd"/>
+      <w:r>
+        <w:t xml:space="preserve"> </w:t>
+      </w:r>
+      <w:proofErr w:type="spellStart"/>
+      <w:r>
+        <w:t>FF</w:t>
+      </w:r>
+      <w:proofErr w:type="spellEnd"/>
+      <w:r>
+        <w:t xml:space="preserve"> </w:t>
+      </w:r>
+      <w:proofErr w:type="spellStart"/>
+      <w:r>
+        <w:t>FF</w:t>
+      </w:r>
+      <w:proofErr w:type="spellEnd"/>
+      <w:r>
+        <w:t xml:space="preserve"> </w:t>
+      </w:r>
+      <w:proofErr w:type="spellStart"/>
+      <w:r>
+        <w:t>FF</w:t>
+      </w:r>
+      <w:proofErr w:type="spellEnd"/>
+      <w:r>
+        <w:t xml:space="preserve"> </w:t>
+      </w:r>
+      <w:proofErr w:type="spellStart"/>
+      <w:r>
+        <w:t>FF</w:t>
+      </w:r>
+      <w:proofErr w:type="spellEnd"/>
+      <w:r>
+        <w:t xml:space="preserve"> </w:t>
+      </w:r>
+      <w:proofErr w:type="spellStart"/>
+      <w:r>
+        <w:t>FF</w:t>
+      </w:r>
+      <w:proofErr w:type="spellEnd"/>
+      <w:r>
+        <w:t xml:space="preserve"> </w:t>
+      </w:r>
+      <w:proofErr w:type="spellStart"/>
+      <w:r>
+        <w:t>FF</w:t>
+      </w:r>
+      <w:proofErr w:type="spellEnd"/>
+      <w:r>
+        <w:t xml:space="preserve"> </w:t>
+      </w:r>
+      <w:proofErr w:type="spellStart"/>
+      <w:r>
+        <w:t>FF</w:t>
+      </w:r>
+      <w:proofErr w:type="spellEnd"/>
+      <w:r>
+        <w:t xml:space="preserve"> </w:t>
+      </w:r>
+      <w:proofErr w:type="spellStart"/>
+      <w:r>
+        <w:t>FF</w:t>
+      </w:r>
+      <w:proofErr w:type="spellEnd"/>
+      <w:r>
+        <w:t xml:space="preserve"> </w:t>
+      </w:r>
+      <w:proofErr w:type="spellStart"/>
+      <w:r>
+        <w:t>FF</w:t>
+      </w:r>
+      <w:proofErr w:type="spellEnd"/>
+      <w:r>
+        <w:t xml:space="preserve"> </w:t>
+      </w:r>
+      <w:proofErr w:type="spellStart"/>
+      <w:r>
+        <w:t>FF</w:t>
+      </w:r>
+      <w:proofErr w:type="spellEnd"/>
+      <w:r>
+        <w:t xml:space="preserve"> </w:t>
+      </w:r>
+      <w:proofErr w:type="spellStart"/>
+      <w:r>
+        <w:t>FF</w:t>
+      </w:r>
+      <w:proofErr w:type="spellEnd"/>
+      <w:r>
+        <w:t xml:space="preserve"> </w:t>
+      </w:r>
+      <w:proofErr w:type="spellStart"/>
+      <w:r>
+        <w:t>FF</w:t>
+      </w:r>
+      <w:proofErr w:type="spellEnd"/>
+      <w:r>
+        <w:t xml:space="preserve"> </w:t>
+      </w:r>
+      <w:proofErr w:type="spellStart"/>
+      <w:r>
+        <w:t>FF</w:t>
+      </w:r>
+      <w:proofErr w:type="spellEnd"/>
+      <w:r>
+        <w:t xml:space="preserve"> </w:t>
+      </w:r>
+      <w:proofErr w:type="spellStart"/>
+      <w:r>
+        <w:t>FF</w:t>
+      </w:r>
+      <w:proofErr w:type="spellEnd"/>
+      <w:r>
+        <w:t xml:space="preserve"> </w:t>
+      </w:r>
+      <w:proofErr w:type="spellStart"/>
+      <w:r>
+        <w:t>FF</w:t>
+      </w:r>
+      <w:proofErr w:type="spellEnd"/>
+      <w:r>
+        <w:t xml:space="preserve"> </w:t>
+      </w:r>
+      <w:proofErr w:type="spellStart"/>
+      <w:r>
+        <w:t>FF</w:t>
+      </w:r>
+      <w:proofErr w:type="spellEnd"/>
+      <w:r>
+        <w:t xml:space="preserve"> </w:t>
+      </w:r>
+      <w:proofErr w:type="spellStart"/>
+      <w:r>
+        <w:t>FF</w:t>
+      </w:r>
+      <w:proofErr w:type="spellEnd"/>
+      <w:r>
+        <w:t xml:space="preserve"> </w:t>
+      </w:r>
+      <w:proofErr w:type="spellStart"/>
+      <w:r>
+        <w:t>FF</w:t>
+      </w:r>
+      <w:proofErr w:type="spellEnd"/>
+      <w:r>
+        <w:t xml:space="preserve"> </w:t>
+      </w:r>
+      <w:proofErr w:type="spellStart"/>
+      <w:r>
+        <w:t>FF</w:t>
+      </w:r>
+      <w:proofErr w:type="spellEnd"/>
+      <w:r>
+        <w:t xml:space="preserve"> </w:t>
+      </w:r>
+      <w:proofErr w:type="spellStart"/>
+      <w:r>
+        <w:t>FF</w:t>
+      </w:r>
+      <w:proofErr w:type="spellEnd"/>
+      <w:r>
+        <w:t xml:space="preserve"> </w:t>
+      </w:r>
+      <w:proofErr w:type="spellStart"/>
+      <w:r>
+        <w:t>FF</w:t>
+      </w:r>
+      <w:proofErr w:type="spellEnd"/>
+      <w:r>
+        <w:t xml:space="preserve"> </w:t>
+      </w:r>
+      <w:proofErr w:type="spellStart"/>
+      <w:r>
+        <w:t>FF</w:t>
+      </w:r>
+      <w:proofErr w:type="spellEnd"/>
+      <w:r>
+        <w:t xml:space="preserve"> </w:t>
+      </w:r>
+      <w:proofErr w:type="spellStart"/>
+      <w:r>
+        <w:t>FF</w:t>
+      </w:r>
+      <w:proofErr w:type="spellEnd"/>
+      <w:r>
+        <w:t xml:space="preserve"> </w:t>
+      </w:r>
+      <w:proofErr w:type="spellStart"/>
+      <w:r>
+        <w:t>FF</w:t>
+      </w:r>
+      <w:proofErr w:type="spellEnd"/>
+      <w:r>
+        <w:t xml:space="preserve"> </w:t>
+      </w:r>
+      <w:proofErr w:type="spellStart"/>
+      <w:r>
+        <w:t>FF</w:t>
+      </w:r>
+      <w:proofErr w:type="spellEnd"/>
+      <w:r>
+        <w:t xml:space="preserve"> </w:t>
+      </w:r>
+      <w:proofErr w:type="spellStart"/>
+      <w:r>
+        <w:t>FF</w:t>
+      </w:r>
+      <w:proofErr w:type="spellEnd"/>
+      <w:r>
+        <w:t xml:space="preserve"> </w:t>
+      </w:r>
+      <w:proofErr w:type="spellStart"/>
+      <w:r>
+        <w:t>FF</w:t>
+      </w:r>
+      <w:proofErr w:type="spellEnd"/>
+      <w:r>
+        <w:t xml:space="preserve"> </w:t>
+      </w:r>
+      <w:proofErr w:type="spellStart"/>
+      <w:r>
+        <w:t>FF</w:t>
+      </w:r>
+      <w:proofErr w:type="spellEnd"/>
+      <w:r>
+        <w:t xml:space="preserve"> </w:t>
+      </w:r>
+      <w:proofErr w:type="spellStart"/>
+      <w:r>
+        <w:t>FF</w:t>
+      </w:r>
+      <w:proofErr w:type="spellEnd"/>
+      <w:r>
+        <w:t xml:space="preserve"> </w:t>
+      </w:r>
+      <w:proofErr w:type="spellStart"/>
+      <w:r>
+        <w:t>FF</w:t>
+      </w:r>
+      <w:proofErr w:type="spellEnd"/>
+      <w:r>
+        <w:t xml:space="preserve"> </w:t>
+      </w:r>
+      <w:proofErr w:type="spellStart"/>
+      <w:r>
+        <w:t>FF</w:t>
+      </w:r>
+      <w:proofErr w:type="spellEnd"/>
+      <w:r>
+        <w:t xml:space="preserve"> </w:t>
+      </w:r>
+      <w:proofErr w:type="spellStart"/>
+      <w:r>
+        <w:t>FF</w:t>
+      </w:r>
+      <w:proofErr w:type="spellEnd"/>
+      <w:r>
+        <w:t xml:space="preserve"> </w:t>
+      </w:r>
+      <w:proofErr w:type="spellStart"/>
+      <w:r>
+        <w:t>FF</w:t>
+      </w:r>
+      <w:proofErr w:type="spellEnd"/>
+      <w:r>
+        <w:t xml:space="preserve"> </w:t>
+      </w:r>
+      <w:proofErr w:type="spellStart"/>
+      <w:r>
+        <w:t>FF</w:t>
+      </w:r>
+      <w:proofErr w:type="spellEnd"/>
+      <w:r>
+        <w:t xml:space="preserve"> </w:t>
+      </w:r>
+      <w:proofErr w:type="spellStart"/>
+      <w:r>
+        <w:t>FF</w:t>
+      </w:r>
+      <w:proofErr w:type="spellEnd"/>
+      <w:r>
+        <w:t xml:space="preserve"> </w:t>
+      </w:r>
+      <w:proofErr w:type="spellStart"/>
+      <w:r>
+        <w:t>FF</w:t>
+      </w:r>
+      <w:proofErr w:type="spellEnd"/>
+      <w:r>
+        <w:t xml:space="preserve"> </w:t>
+      </w:r>
+      <w:proofErr w:type="spellStart"/>
+      <w:r>
+        <w:t>FF</w:t>
+      </w:r>
+      <w:proofErr w:type="spellEnd"/>
+      <w:r>
+        <w:t xml:space="preserve"> </w:t>
+      </w:r>
+      <w:proofErr w:type="spellStart"/>
+      <w:r>
+        <w:t>FF</w:t>
+      </w:r>
+      <w:proofErr w:type="spellEnd"/>
+      <w:r>
+        <w:t xml:space="preserve"> </w:t>
+      </w:r>
+      <w:proofErr w:type="spellStart"/>
+      <w:r>
+        <w:t>FF</w:t>
+      </w:r>
+      <w:proofErr w:type="spellEnd"/>
+      <w:r>
+        <w:t xml:space="preserve"> </w:t>
+      </w:r>
+      <w:proofErr w:type="spellStart"/>
+      <w:r>
+        <w:t>FF</w:t>
+      </w:r>
+      <w:proofErr w:type="spellEnd"/>
+      <w:r>
+        <w:t xml:space="preserve"> </w:t>
+      </w:r>
+      <w:proofErr w:type="spellStart"/>
+      <w:r>
+        <w:t>FF</w:t>
+      </w:r>
+      <w:proofErr w:type="spellEnd"/>
+      <w:r>
+        <w:t xml:space="preserve"> </w:t>
+      </w:r>
+      <w:r>
+        <w:rPr>
+          <w:color w:val="4F81BD" w:themeColor="accent1"/>
+        </w:rPr>
+        <w:t>AA BB CC DD</w:t>
+      </w:r>
+      <w:r>
+        <w:t xml:space="preserve"> 00 00 00 00 00 00 00 00 00 00 00 00 00 00 00 00 00 00 00 00 00 00 00 00</w:t>
+      </w:r>
+    </w:p>
+    <w:p>
+      <w:pPr>
+        <w:ind w:left="360"/>
+      </w:pPr>
+      <w:r>
+        <w:t xml:space="preserve">2, 1, </w:t>
+      </w:r>
+      <w:r>
+        <w:rPr>
+          <w:color w:val="C00000"/>
+        </w:rPr>
+        <w:t>07 07 07 07 07 07 01 D5</w:t>
+      </w:r>
+      <w:r>
+        <w:t xml:space="preserve"> FF </w:t>
+      </w:r>
+      <w:proofErr w:type="spellStart"/>
+      <w:r>
+        <w:t>FF</w:t>
+      </w:r>
+      <w:proofErr w:type="spellEnd"/>
+      <w:r>
+        <w:t xml:space="preserve"> </w:t>
+      </w:r>
+      <w:proofErr w:type="spellStart"/>
+      <w:r>
+        <w:t>FF</w:t>
+      </w:r>
+      <w:proofErr w:type="spellEnd"/>
+      <w:r>
+        <w:t xml:space="preserve"> </w:t>
+      </w:r>
+      <w:proofErr w:type="spellStart"/>
+      <w:r>
+        <w:t>FF</w:t>
+      </w:r>
+      <w:proofErr w:type="spellEnd"/>
+      <w:r>
+        <w:t xml:space="preserve"> </w:t>
+      </w:r>
+      <w:proofErr w:type="spellStart"/>
+      <w:r>
+        <w:t>FF</w:t>
+      </w:r>
+      <w:proofErr w:type="spellEnd"/>
+      <w:r>
+        <w:t xml:space="preserve"> </w:t>
+      </w:r>
+      <w:proofErr w:type="spellStart"/>
+      <w:r>
+        <w:t>FF</w:t>
+      </w:r>
+      <w:proofErr w:type="spellEnd"/>
+      <w:r>
+        <w:t xml:space="preserve"> </w:t>
+      </w:r>
+      <w:proofErr w:type="spellStart"/>
+      <w:r>
+        <w:t>FF</w:t>
+      </w:r>
+      <w:proofErr w:type="spellEnd"/>
+      <w:r>
+        <w:t xml:space="preserve"> </w:t>
+      </w:r>
+      <w:proofErr w:type="spellStart"/>
+      <w:r>
+        <w:t>FF</w:t>
+      </w:r>
+      <w:proofErr w:type="spellEnd"/>
+      <w:r>
+        <w:t xml:space="preserve"> </w:t>
+      </w:r>
+      <w:proofErr w:type="spellStart"/>
+      <w:r>
+        <w:t>FF</w:t>
+      </w:r>
+      <w:proofErr w:type="spellEnd"/>
+      <w:r>
+        <w:t xml:space="preserve"> </w:t>
+      </w:r>
+      <w:proofErr w:type="spellStart"/>
+      <w:r>
+        <w:t>FF</w:t>
+      </w:r>
+      <w:proofErr w:type="spellEnd"/>
+      <w:r>
+        <w:t xml:space="preserve"> </w:t>
+      </w:r>
+      <w:proofErr w:type="spellStart"/>
+      <w:r>
+        <w:t>FF</w:t>
+      </w:r>
+      <w:proofErr w:type="spellEnd"/>
+      <w:r>
+        <w:t xml:space="preserve"> </w:t>
+      </w:r>
+      <w:proofErr w:type="spellStart"/>
+      <w:r>
+        <w:t>FF</w:t>
+      </w:r>
+      <w:proofErr w:type="spellEnd"/>
+      <w:r>
+        <w:t xml:space="preserve"> </w:t>
+      </w:r>
+      <w:proofErr w:type="spellStart"/>
+      <w:r>
+        <w:t>FF</w:t>
+      </w:r>
+      <w:proofErr w:type="spellEnd"/>
+      <w:r>
+        <w:t xml:space="preserve"> </w:t>
+      </w:r>
+      <w:proofErr w:type="spellStart"/>
+      <w:r>
+        <w:t>FF</w:t>
+      </w:r>
+      <w:proofErr w:type="spellEnd"/>
+      <w:r>
+        <w:t xml:space="preserve"> </w:t>
+      </w:r>
+      <w:proofErr w:type="spellStart"/>
+      <w:r>
+        <w:t>FF</w:t>
+      </w:r>
+      <w:proofErr w:type="spellEnd"/>
+      <w:r>
+        <w:t xml:space="preserve"> </w:t>
+      </w:r>
+      <w:proofErr w:type="spellStart"/>
+      <w:r>
+        <w:t>FF</w:t>
+      </w:r>
+      <w:proofErr w:type="spellEnd"/>
+      <w:r>
+        <w:t xml:space="preserve"> </w:t>
+      </w:r>
+      <w:proofErr w:type="spellStart"/>
+      <w:r>
+        <w:t>FF</w:t>
+      </w:r>
+      <w:proofErr w:type="spellEnd"/>
+      <w:r>
+        <w:t xml:space="preserve"> </w:t>
+      </w:r>
+      <w:proofErr w:type="spellStart"/>
+      <w:r>
+        <w:t>FF</w:t>
+      </w:r>
+      <w:proofErr w:type="spellEnd"/>
+      <w:r>
+        <w:t xml:space="preserve"> </w:t>
+      </w:r>
+      <w:proofErr w:type="spellStart"/>
+      <w:r>
+        <w:t>FF</w:t>
+      </w:r>
+      <w:proofErr w:type="spellEnd"/>
+      <w:r>
+        <w:t xml:space="preserve"> </w:t>
+      </w:r>
+      <w:proofErr w:type="spellStart"/>
+      <w:r>
+        <w:t>FF</w:t>
+      </w:r>
+      <w:proofErr w:type="spellEnd"/>
+      <w:r>
+        <w:t xml:space="preserve"> </w:t>
+      </w:r>
+      <w:proofErr w:type="spellStart"/>
+      <w:r>
+        <w:t>FF</w:t>
+      </w:r>
+      <w:proofErr w:type="spellEnd"/>
+      <w:r>
+        <w:t xml:space="preserve"> </w:t>
+      </w:r>
+      <w:proofErr w:type="spellStart"/>
+      <w:r>
+        <w:t>FF</w:t>
+      </w:r>
+      <w:proofErr w:type="spellEnd"/>
+      <w:r>
+        <w:t xml:space="preserve"> </w:t>
+      </w:r>
+      <w:proofErr w:type="spellStart"/>
+      <w:r>
+        <w:t>FF</w:t>
+      </w:r>
+      <w:proofErr w:type="spellEnd"/>
+      <w:r>
+        <w:t xml:space="preserve"> </w:t>
+      </w:r>
+      <w:proofErr w:type="spellStart"/>
+      <w:r>
+        <w:t>FF</w:t>
+      </w:r>
+      <w:proofErr w:type="spellEnd"/>
+      <w:r>
+        <w:t xml:space="preserve"> </w:t>
+      </w:r>
+      <w:proofErr w:type="spellStart"/>
+      <w:r>
+        <w:t>FF</w:t>
+      </w:r>
+      <w:proofErr w:type="spellEnd"/>
+      <w:r>
+        <w:t xml:space="preserve"> </w:t>
+      </w:r>
+      <w:proofErr w:type="spellStart"/>
+      <w:r>
+        <w:t>FF</w:t>
+      </w:r>
+      <w:proofErr w:type="spellEnd"/>
+      <w:r>
+        <w:t xml:space="preserve"> </w:t>
+      </w:r>
+      <w:proofErr w:type="spellStart"/>
+      <w:r>
+        <w:t>FF</w:t>
+      </w:r>
+      <w:proofErr w:type="spellEnd"/>
+      <w:r>
+        <w:t xml:space="preserve"> </w:t>
+      </w:r>
+      <w:proofErr w:type="spellStart"/>
+      <w:r>
+        <w:t>FF</w:t>
+      </w:r>
+      <w:proofErr w:type="spellEnd"/>
+      <w:r>
+        <w:t xml:space="preserve"> </w:t>
+      </w:r>
+      <w:proofErr w:type="spellStart"/>
+      <w:r>
+        <w:t>FF</w:t>
+      </w:r>
+      <w:proofErr w:type="spellEnd"/>
+      <w:r>
+        <w:t xml:space="preserve"> </w:t>
+      </w:r>
+      <w:proofErr w:type="spellStart"/>
+      <w:r>
+        <w:t>FF</w:t>
+      </w:r>
+      <w:proofErr w:type="spellEnd"/>
+      <w:r>
+        <w:t xml:space="preserve"> </w:t>
+      </w:r>
+      <w:proofErr w:type="spellStart"/>
+      <w:r>
+        <w:t>FF</w:t>
+      </w:r>
+      <w:proofErr w:type="spellEnd"/>
+      <w:r>
+        <w:t xml:space="preserve"> </w:t>
+      </w:r>
+      <w:proofErr w:type="spellStart"/>
+      <w:r>
+        <w:t>FF</w:t>
+      </w:r>
+      <w:proofErr w:type="spellEnd"/>
+      <w:r>
+        <w:t xml:space="preserve"> </w:t>
+      </w:r>
+      <w:proofErr w:type="spellStart"/>
+      <w:r>
+        <w:t>FF</w:t>
+      </w:r>
+      <w:proofErr w:type="spellEnd"/>
+      <w:r>
+        <w:t xml:space="preserve"> </w:t>
+      </w:r>
+      <w:proofErr w:type="spellStart"/>
+      <w:r>
+        <w:t>FF</w:t>
+      </w:r>
+      <w:proofErr w:type="spellEnd"/>
+      <w:r>
+        <w:t xml:space="preserve"> </w:t>
+      </w:r>
+      <w:proofErr w:type="spellStart"/>
+      <w:r>
+        <w:t>FF</w:t>
+      </w:r>
+      <w:proofErr w:type="spellEnd"/>
+      <w:r>
+        <w:t xml:space="preserve"> </w:t>
+      </w:r>
+      <w:proofErr w:type="spellStart"/>
+      <w:r>
+        <w:t>FF</w:t>
+      </w:r>
+      <w:proofErr w:type="spellEnd"/>
+      <w:r>
+        <w:t xml:space="preserve"> </w:t>
+      </w:r>
+      <w:proofErr w:type="spellStart"/>
+      <w:r>
+        <w:t>FF</w:t>
+      </w:r>
+      <w:proofErr w:type="spellEnd"/>
+      <w:r>
+        <w:t xml:space="preserve"> </w:t>
+      </w:r>
+      <w:proofErr w:type="spellStart"/>
+      <w:r>
+        <w:t>FF</w:t>
+      </w:r>
+      <w:proofErr w:type="spellEnd"/>
+      <w:r>
+        <w:t xml:space="preserve"> </w:t>
+      </w:r>
+      <w:proofErr w:type="spellStart"/>
+      <w:r>
+        <w:t>FF</w:t>
+      </w:r>
+      <w:proofErr w:type="spellEnd"/>
+      <w:r>
+        <w:t xml:space="preserve"> </w:t>
+      </w:r>
+      <w:proofErr w:type="spellStart"/>
+      <w:r>
+        <w:t>FF</w:t>
+      </w:r>
+      <w:proofErr w:type="spellEnd"/>
+      <w:r>
+        <w:t xml:space="preserve"> </w:t>
+      </w:r>
+      <w:proofErr w:type="spellStart"/>
+      <w:r>
+        <w:t>FF</w:t>
+      </w:r>
+      <w:proofErr w:type="spellEnd"/>
+      <w:r>
+        <w:t xml:space="preserve"> </w:t>
+      </w:r>
+      <w:proofErr w:type="spellStart"/>
+      <w:r>
+        <w:t>FF</w:t>
+      </w:r>
+      <w:proofErr w:type="spellEnd"/>
+      <w:r>
+        <w:t xml:space="preserve"> </w:t>
+      </w:r>
+      <w:proofErr w:type="spellStart"/>
+      <w:r>
+        <w:t>FF</w:t>
+      </w:r>
+      <w:proofErr w:type="spellEnd"/>
+      <w:r>
+        <w:t xml:space="preserve"> </w:t>
+      </w:r>
+      <w:proofErr w:type="spellStart"/>
+      <w:r>
+        <w:t>FF</w:t>
+      </w:r>
+      <w:proofErr w:type="spellEnd"/>
+      <w:r>
+        <w:t xml:space="preserve"> </w:t>
+      </w:r>
+      <w:proofErr w:type="spellStart"/>
+      <w:r>
+        <w:t>FF</w:t>
+      </w:r>
+      <w:proofErr w:type="spellEnd"/>
+      <w:r>
+        <w:t xml:space="preserve"> </w:t>
+      </w:r>
+      <w:proofErr w:type="spellStart"/>
+      <w:r>
+        <w:t>FF</w:t>
+      </w:r>
+      <w:proofErr w:type="spellEnd"/>
+      <w:r>
+        <w:t xml:space="preserve"> </w:t>
+      </w:r>
+      <w:proofErr w:type="spellStart"/>
+      <w:r>
+        <w:t>FF</w:t>
+      </w:r>
+      <w:proofErr w:type="spellEnd"/>
+      <w:r>
+        <w:t xml:space="preserve"> </w:t>
+      </w:r>
+      <w:proofErr w:type="spellStart"/>
+      <w:r>
+        <w:t>FF</w:t>
+      </w:r>
+      <w:proofErr w:type="spellEnd"/>
+      <w:r>
+        <w:t xml:space="preserve"> </w:t>
+      </w:r>
+      <w:proofErr w:type="spellStart"/>
+      <w:r>
+        <w:t>FF</w:t>
+      </w:r>
+      <w:proofErr w:type="spellEnd"/>
+      <w:r>
+        <w:t xml:space="preserve"> </w:t>
+      </w:r>
+      <w:proofErr w:type="spellStart"/>
+      <w:r>
+        <w:t>FF</w:t>
+      </w:r>
+      <w:proofErr w:type="spellEnd"/>
+      <w:r>
+        <w:t xml:space="preserve"> </w:t>
+      </w:r>
+      <w:proofErr w:type="spellStart"/>
+      <w:r>
+        <w:t>FF</w:t>
+      </w:r>
+      <w:proofErr w:type="spellEnd"/>
+      <w:r>
+        <w:t xml:space="preserve"> </w:t>
+      </w:r>
+      <w:proofErr w:type="spellStart"/>
+      <w:r>
+        <w:t>FF</w:t>
+      </w:r>
+      <w:proofErr w:type="spellEnd"/>
+      <w:r>
+        <w:t xml:space="preserve"> </w:t>
+      </w:r>
+      <w:proofErr w:type="spellStart"/>
+      <w:r>
+        <w:t>FF</w:t>
+      </w:r>
+      <w:proofErr w:type="spellEnd"/>
+      <w:r>
+        <w:t xml:space="preserve"> </w:t>
+      </w:r>
+      <w:proofErr w:type="spellStart"/>
+      <w:r>
+        <w:t>FF</w:t>
+      </w:r>
+      <w:proofErr w:type="spellEnd"/>
+      <w:r>
+        <w:t xml:space="preserve"> </w:t>
+      </w:r>
+      <w:proofErr w:type="spellStart"/>
+      <w:r>
+        <w:t>FF</w:t>
+      </w:r>
+      <w:proofErr w:type="spellEnd"/>
+      <w:r>
+        <w:t xml:space="preserve"> </w:t>
+      </w:r>
+      <w:proofErr w:type="spellStart"/>
+      <w:r>
+        <w:t>FF</w:t>
+      </w:r>
+      <w:proofErr w:type="spellEnd"/>
+      <w:r>
+        <w:t xml:space="preserve"> </w:t>
+      </w:r>
+      <w:proofErr w:type="spellStart"/>
+      <w:r>
+        <w:t>FF</w:t>
+      </w:r>
+      <w:proofErr w:type="spellEnd"/>
+      <w:r>
+        <w:t xml:space="preserve"> </w:t>
+      </w:r>
+      <w:proofErr w:type="spellStart"/>
+      <w:r>
+        <w:t>FF</w:t>
+      </w:r>
+      <w:proofErr w:type="spellEnd"/>
+      <w:r>
+        <w:t xml:space="preserve"> </w:t>
+      </w:r>
+      <w:proofErr w:type="spellStart"/>
+      <w:r>
+        <w:t>FF</w:t>
+      </w:r>
+      <w:proofErr w:type="spellEnd"/>
+      <w:r>
+        <w:t xml:space="preserve"> </w:t>
+      </w:r>
+      <w:proofErr w:type="spellStart"/>
+      <w:r>
+        <w:t>FF</w:t>
+      </w:r>
+      <w:proofErr w:type="spellEnd"/>
+      <w:r>
+        <w:t xml:space="preserve"> </w:t>
+      </w:r>
+      <w:proofErr w:type="spellStart"/>
+      <w:r>
+        <w:t>FF</w:t>
+      </w:r>
+      <w:proofErr w:type="spellEnd"/>
+      <w:r>
+        <w:t xml:space="preserve"> </w:t>
+      </w:r>
+      <w:proofErr w:type="spellStart"/>
+      <w:r>
+        <w:t>FF</w:t>
+      </w:r>
+      <w:proofErr w:type="spellEnd"/>
+      <w:r>
+        <w:t xml:space="preserve"> </w:t>
+      </w:r>
+      <w:proofErr w:type="spellStart"/>
+      <w:r>
+        <w:t>FF</w:t>
+      </w:r>
+      <w:proofErr w:type="spellEnd"/>
+      <w:r>
+        <w:t xml:space="preserve"> </w:t>
+      </w:r>
+      <w:proofErr w:type="spellStart"/>
+      <w:r>
+        <w:t>FF</w:t>
+      </w:r>
+      <w:proofErr w:type="spellEnd"/>
+      <w:r>
+        <w:t xml:space="preserve"> </w:t>
+      </w:r>
+      <w:r>
+        <w:rPr>
+          <w:color w:val="4F81BD" w:themeColor="accent1"/>
+        </w:rPr>
+        <w:t>AA BB CC DD</w:t>
+      </w:r>
+      <w:r>
+        <w:t xml:space="preserve"> 00 00 00 00 00 00 00 00 00 00 00 00 00 00 00 00 00 00 00 00 00 00 00 00</w:t>
       </w:r>
     </w:p>
     <w:p>
@@ -1144,7 +2448,23 @@
         <w:t>07 07 07 07 07 07 00 D5</w:t>
       </w:r>
       <w:r>
-        <w:t xml:space="preserve"> FF FF FF </w:t>
+        <w:t xml:space="preserve"> FF </w:t>
+      </w:r>
+      <w:proofErr w:type="spellStart"/>
+      <w:r>
+        <w:t>FF</w:t>
+      </w:r>
+      <w:proofErr w:type="spellEnd"/>
+      <w:r>
+        <w:t xml:space="preserve"> </w:t>
+      </w:r>
+      <w:proofErr w:type="spellStart"/>
+      <w:r>
+        <w:t>FF</w:t>
+      </w:r>
+      <w:proofErr w:type="spellEnd"/>
+      <w:r>
+        <w:t xml:space="preserve"> </w:t>
       </w:r>
       <w:r>
         <w:rPr>
@@ -1170,7 +2490,15 @@
         <w:t>07 07 07 07 07 07 00 00</w:t>
       </w:r>
       <w:r>
-        <w:t xml:space="preserve"> FF FF </w:t>
+        <w:t xml:space="preserve"> FF </w:t>
+      </w:r>
+      <w:proofErr w:type="spellStart"/>
+      <w:r>
+        <w:t>FF</w:t>
+      </w:r>
+      <w:proofErr w:type="spellEnd"/>
+      <w:r>
+        <w:t xml:space="preserve"> </w:t>
       </w:r>
       <w:r>
         <w:rPr>
@@ -1196,7 +2524,23 @@
         <w:t>07 07 07 07 07 07 01 D5</w:t>
       </w:r>
       <w:r>
-        <w:t xml:space="preserve"> FF FF FF </w:t>
+        <w:t xml:space="preserve"> FF </w:t>
+      </w:r>
+      <w:proofErr w:type="spellStart"/>
+      <w:r>
+        <w:t>FF</w:t>
+      </w:r>
+      <w:proofErr w:type="spellEnd"/>
+      <w:r>
+        <w:t xml:space="preserve"> </w:t>
+      </w:r>
+      <w:proofErr w:type="spellStart"/>
+      <w:r>
+        <w:t>FF</w:t>
+      </w:r>
+      <w:proofErr w:type="spellEnd"/>
+      <w:r>
+        <w:t xml:space="preserve"> </w:t>
       </w:r>
       <w:r>
         <w:rPr>
@@ -1219,7 +2563,15 @@
         <w:t>07 07 07 07 07 07 01 00</w:t>
       </w:r>
       <w:r>
-        <w:t xml:space="preserve"> FF FF </w:t>
+        <w:t xml:space="preserve"> FF </w:t>
+      </w:r>
+      <w:proofErr w:type="spellStart"/>
+      <w:r>
+        <w:t>FF</w:t>
+      </w:r>
+      <w:proofErr w:type="spellEnd"/>
+      <w:r>
+        <w:t xml:space="preserve"> </w:t>
       </w:r>
       <w:r>
         <w:rPr>
@@ -5807,6 +7159,7 @@
   <w:style w:type="character" w:default="1" w:styleId="DefaultParagraphFont">
     <w:name w:val="Default Paragraph Font"/>
     <w:uiPriority w:val="1"/>
+    <w:semiHidden/>
     <w:unhideWhenUsed/>
   </w:style>
   <w:style w:type="table" w:default="1" w:styleId="TableNormal">

</xml_diff>